<commit_message>
ADD: task 2 demo
</commit_message>
<xml_diff>
--- a/lab_3_report/report.docx
+++ b/lab_3_report/report.docx
@@ -62,11 +62,11 @@
                   <wp:effectExtent l="0" t="0" r="0" b="0"/>
                   <wp:wrapTight wrapText="bothSides">
                     <wp:wrapPolygon edited="0">
-                      <wp:start x="-1626" y="0"/>
-                      <wp:lineTo x="-1626" y="20233"/>
-                      <wp:lineTo x="21793" y="20233"/>
-                      <wp:lineTo x="21793" y="0"/>
-                      <wp:lineTo x="-1626" y="0"/>
+                      <wp:start x="-1744" y="0"/>
+                      <wp:lineTo x="-1744" y="20112"/>
+                      <wp:lineTo x="21782" y="20112"/>
+                      <wp:lineTo x="21782" y="0"/>
+                      <wp:lineTo x="-1744" y="0"/>
                     </wp:wrapPolygon>
                   </wp:wrapTight>
                   <wp:docPr id="1" name="Рисунок 2" descr="Gerb-BMSTU_01"/>
@@ -1672,15 +1672,7 @@
       </w:pPr>
       <w:r>
         <w:rPr/>
-        <w:t>«</w:t>
-      </w:r>
-      <w:r>
-        <w:rPr/>
-        <w:t>П</w:t>
-      </w:r>
-      <w:r>
-        <w:rPr/>
-        <w:t>роизводство-потребление»</w:t>
+        <w:t>«Производство-потребление»</w:t>
       </w:r>
     </w:p>
     <w:p>
@@ -1688,7 +1680,6 @@
         <w:pStyle w:val="Normal"/>
         <w:rPr/>
       </w:pPr>
-      <w:bookmarkStart w:id="0" w:name="__DdeLink__130_3156563490"/>
       <w:r>
         <w:rPr>
           <w:sz w:val="28"/>
@@ -1696,7 +1687,7 @@
         </w:rPr>
         <w:t>Листинг</w:t>
       </w:r>
-      <w:bookmarkStart w:id="1" w:name="__DdeLink__93_3683934115"/>
+      <w:bookmarkStart w:id="0" w:name="__DdeLink__93_3683934115"/>
       <w:r>
         <w:rPr>
           <w:sz w:val="28"/>
@@ -1704,7 +1695,7 @@
         </w:rPr>
         <w:t xml:space="preserve"> программы:</w:t>
       </w:r>
-      <w:bookmarkEnd w:id="1"/>
+      <w:bookmarkEnd w:id="0"/>
     </w:p>
     <w:p>
       <w:pPr>
@@ -1757,7 +1748,7 @@
         </w:tblBorders>
         <w:tblCellMar>
           <w:top w:w="55" w:type="dxa"/>
-          <w:left w:w="54" w:type="dxa"/>
+          <w:left w:w="53" w:type="dxa"/>
           <w:bottom w:w="55" w:type="dxa"/>
           <w:right w:w="55" w:type="dxa"/>
         </w:tblCellMar>
@@ -2237,7 +2228,7 @@
         </w:tblBorders>
         <w:tblCellMar>
           <w:top w:w="55" w:type="dxa"/>
-          <w:left w:w="54" w:type="dxa"/>
+          <w:left w:w="53" w:type="dxa"/>
           <w:bottom w:w="55" w:type="dxa"/>
           <w:right w:w="55" w:type="dxa"/>
         </w:tblCellMar>
@@ -5782,10 +5773,7 @@
             <w:pPr>
               <w:pStyle w:val="Style20"/>
               <w:spacing w:lineRule="auto" w:line="240"/>
-              <w:rPr>
-                <w:sz w:val="22"/>
-                <w:szCs w:val="22"/>
-              </w:rPr>
+              <w:rPr/>
             </w:pPr>
             <w:r>
               <w:rPr>
@@ -5800,6 +5788,27 @@
                 <w:szCs w:val="22"/>
               </w:rPr>
               <w:t>}</w:t>
+            </w:r>
+          </w:p>
+          <w:p>
+            <w:pPr>
+              <w:pStyle w:val="Style20"/>
+              <w:spacing w:lineRule="auto" w:line="240"/>
+              <w:rPr/>
+            </w:pPr>
+            <w:r>
+              <w:rPr>
+                <w:sz w:val="22"/>
+                <w:szCs w:val="22"/>
+              </w:rPr>
+              <w:t xml:space="preserve">    </w:t>
+            </w:r>
+            <w:r>
+              <w:rPr>
+                <w:sz w:val="22"/>
+                <w:szCs w:val="22"/>
+              </w:rPr>
+              <w:t>if (shmctl(mem_id, IPC_RMID, NULL) == -1)</w:t>
             </w:r>
           </w:p>
           <w:p>
@@ -6114,7 +6123,7 @@
         <w:pStyle w:val="Normal"/>
         <w:rPr/>
       </w:pPr>
-      <w:bookmarkStart w:id="2" w:name="__DdeLink__130_3156563490"/>
+      <w:bookmarkStart w:id="1" w:name="__DdeLink__130_3156563490"/>
       <w:r>
         <w:rPr>
           <w:sz w:val="28"/>
@@ -6122,7 +6131,7 @@
         </w:rPr>
         <w:t>Пример работы:</w:t>
       </w:r>
-      <w:bookmarkEnd w:id="2"/>
+      <w:bookmarkEnd w:id="1"/>
     </w:p>
     <w:p>
       <w:pPr>
@@ -6133,7 +6142,10 @@
         </w:rPr>
       </w:pPr>
       <w:r>
-        <w:rPr/>
+        <w:rPr>
+          <w:sz w:val="28"/>
+          <w:szCs w:val="28"/>
+        </w:rPr>
       </w:r>
     </w:p>
     <w:p>
@@ -6231,7 +6243,7 @@
         </w:rPr>
         <w:t>Листинг</w:t>
       </w:r>
-      <w:bookmarkStart w:id="3" w:name="__DdeLink__93_36839341151"/>
+      <w:bookmarkStart w:id="2" w:name="__DdeLink__93_36839341151"/>
       <w:r>
         <w:rPr>
           <w:sz w:val="28"/>
@@ -6239,7 +6251,7 @@
         </w:rPr>
         <w:t xml:space="preserve"> программы:</w:t>
       </w:r>
-      <w:bookmarkEnd w:id="3"/>
+      <w:bookmarkEnd w:id="2"/>
     </w:p>
     <w:p>
       <w:pPr>
@@ -6292,7 +6304,7 @@
         </w:tblBorders>
         <w:tblCellMar>
           <w:top w:w="55" w:type="dxa"/>
-          <w:left w:w="54" w:type="dxa"/>
+          <w:left w:w="53" w:type="dxa"/>
           <w:bottom w:w="55" w:type="dxa"/>
           <w:right w:w="55" w:type="dxa"/>
         </w:tblCellMar>
@@ -6401,7 +6413,7 @@
         </w:tblBorders>
         <w:tblCellMar>
           <w:top w:w="55" w:type="dxa"/>
-          <w:left w:w="54" w:type="dxa"/>
+          <w:left w:w="53" w:type="dxa"/>
           <w:bottom w:w="55" w:type="dxa"/>
           <w:right w:w="55" w:type="dxa"/>
         </w:tblCellMar>

</xml_diff>